<commit_message>
Added Notes and New sample versions
Practicing
</commit_message>
<xml_diff>
--- a/Assignments/Assignment 4 (Ch 5 )/V4 - Right Answers/ASSIGNMENT QUESTIONS.docx
+++ b/Assignments/Assignment 4 (Ch 5 )/V4 - Right Answers/ASSIGNMENT QUESTIONS.docx
@@ -1084,6 +1084,19 @@
     </w:p>
     <w:p>
       <w:pPr>
+        <w:autoSpaceDE w:val="0"/>
+        <w:autoSpaceDN w:val="0"/>
+        <w:adjustRightInd w:val="0"/>
+        <w:spacing w:after="0" w:line="240" w:lineRule="auto"/>
+        <w:rPr>
+          <w:rFonts w:ascii="CIDFont+F3" w:hAnsi="CIDFont+F3" w:cs="CIDFont+F3"/>
+          <w:sz w:val="24"/>
+          <w:szCs w:val="24"/>
+        </w:rPr>
+      </w:pPr>
+    </w:p>
+    <w:p>
+      <w:pPr>
         <w:pStyle w:val="ListParagraph"/>
         <w:numPr>
           <w:ilvl w:val="0"/>
@@ -1385,6 +1398,7 @@
           <w:sz w:val="24"/>
           <w:szCs w:val="24"/>
         </w:rPr>
+        <w:lastRenderedPageBreak/>
         <w:drawing>
           <wp:anchor distT="0" distB="0" distL="114300" distR="114300" simplePos="0" relativeHeight="251658240" behindDoc="0" locked="0" layoutInCell="1" allowOverlap="1" wp14:anchorId="011EB66D" wp14:editId="5E9D408F">
             <wp:simplePos x="914400" y="3566160"/>
@@ -1676,6 +1690,7 @@
           <w:sz w:val="24"/>
           <w:szCs w:val="24"/>
         </w:rPr>
+        <w:lastRenderedPageBreak/>
         <w:drawing>
           <wp:inline distT="0" distB="0" distL="0" distR="0" wp14:anchorId="153920AC" wp14:editId="4BA71072">
             <wp:extent cx="4181506" cy="1514486"/>

</xml_diff>